<commit_message>
Circle Language Spec: Commands: Creation Behavior: Put together the content of multiple articles about this topic, into one article.
</commit_message>
<xml_diff>
--- a/1.1. Circle Language Spec/06. Commands/24.1. Creation Behavior Of Calls.docx
+++ b/1.1. Circle Language Spec/06. Commands/24.1. Creation Behavior Of Calls.docx
@@ -48,7 +48,24 @@
         <w:pStyle w:val="Heading2"/>
       </w:pPr>
       <w:r>
-        <w:t xml:space="preserve">Creation Behavior Of </w:t>
+        <w:t>Creation Behavior</w:t>
+      </w:r>
+      <w:r>
+        <w:t xml:space="preserve"> of Commands</w:t>
+      </w:r>
+    </w:p>
+    <w:p>
+      <w:pPr>
+        <w:pStyle w:val="Heading3"/>
+      </w:pPr>
+      <w:r>
+        <w:t xml:space="preserve">Creation Behavior </w:t>
+      </w:r>
+      <w:r>
+        <w:t>o</w:t>
+      </w:r>
+      <w:r>
+        <w:t xml:space="preserve">f </w:t>
       </w:r>
       <w:r>
         <w:t>Calls</w:t>
@@ -110,15 +127,7 @@
         <w:t xml:space="preserve">A command’s private contents include private objects, clauses and command calls. </w:t>
       </w:r>
       <w:r>
-        <w:t xml:space="preserve">The private contents will be copied out of the command </w:t>
-      </w:r>
-      <w:proofErr w:type="spellStart"/>
-      <w:r>
-        <w:t>defininition</w:t>
-      </w:r>
-      <w:proofErr w:type="spellEnd"/>
-      <w:r>
-        <w:t xml:space="preserve">, only </w:t>
+        <w:t xml:space="preserve">The private contents will be copied out of the command defininition, only </w:t>
       </w:r>
       <w:r>
         <w:t>just before the command call run</w:t>
@@ -392,18 +401,10 @@
         <w:t xml:space="preserve">- Mind, that the sub-command’s private </w:t>
       </w:r>
       <w:r>
-        <w:t xml:space="preserve">contents are not created, which </w:t>
-      </w:r>
-      <w:proofErr w:type="spellStart"/>
-      <w:r>
-        <w:t>dis</w:t>
-      </w:r>
-      <w:r>
-        <w:t>includes</w:t>
-      </w:r>
-      <w:proofErr w:type="spellEnd"/>
-      <w:r>
-        <w:t xml:space="preserve"> its private objects, command calls and clauses.</w:t>
+        <w:t>contents are not created, which dis</w:t>
+      </w:r>
+      <w:r>
+        <w:t>includes its private objects, command calls and clauses.</w:t>
       </w:r>
     </w:p>
     <w:p>
@@ -564,7 +565,7 @@
     </w:p>
     <w:p>
       <w:pPr>
-        <w:pStyle w:val="Heading3"/>
+        <w:pStyle w:val="Heading4"/>
       </w:pPr>
       <w:r>
         <w:t>Calls In A Parent Command</w:t>
@@ -763,7 +764,7 @@
     </w:p>
     <w:p>
       <w:pPr>
-        <w:pStyle w:val="Heading3"/>
+        <w:pStyle w:val="Heading4"/>
       </w:pPr>
       <w:r>
         <w:t>Original Problem &amp; Solution</w:t>
@@ -904,7 +905,7 @@
     </w:p>
     <w:p>
       <w:pPr>
-        <w:pStyle w:val="Heading3"/>
+        <w:pStyle w:val="Heading4"/>
       </w:pPr>
       <w:r>
         <w:t>Problems Solved By Delayed Creation</w:t>
@@ -1063,7 +1064,7 @@
     </w:p>
     <w:p>
       <w:pPr>
-        <w:pStyle w:val="Heading3"/>
+        <w:pStyle w:val="Heading4"/>
       </w:pPr>
       <w:r>
         <w:t>Delayed Creation Of Private Contents Only Counts For Command Calls</w:t>
@@ -1156,7 +1157,7 @@
     </w:p>
     <w:p>
       <w:pPr>
-        <w:pStyle w:val="Heading3"/>
+        <w:pStyle w:val="Heading4"/>
       </w:pPr>
       <w:r>
         <w:t>Compared To CPU-Like Call</w:t>
@@ -1217,10 +1218,8 @@
     </w:p>
     <w:p>
       <w:pPr>
-        <w:pStyle w:val="Heading3"/>
-      </w:pPr>
-      <w:bookmarkStart w:id="0" w:name="_GoBack"/>
-      <w:bookmarkEnd w:id="0"/>
+        <w:pStyle w:val="Heading4"/>
+      </w:pPr>
       <w:r>
         <w:t>Diagram Notation</w:t>
       </w:r>
@@ -2589,7 +2588,2339 @@
         </w:drawing>
       </w:r>
     </w:p>
-    <w:p/>
+    <w:p>
+      <w:pPr>
+        <w:pStyle w:val="Heading3"/>
+      </w:pPr>
+      <w:r>
+        <w:t>Creation Behavior of Clauses</w:t>
+      </w:r>
+    </w:p>
+    <w:p>
+      <w:r>
+        <w:t xml:space="preserve">The </w:t>
+      </w:r>
+      <w:r>
+        <w:t>section</w:t>
+      </w:r>
+      <w:bookmarkStart w:id="0" w:name="_GoBack"/>
+      <w:bookmarkEnd w:id="0"/>
+      <w:r>
+        <w:t xml:space="preserve"> </w:t>
+      </w:r>
+      <w:r>
+        <w:rPr>
+          <w:i/>
+        </w:rPr>
+        <w:t>Creation Behavior of Calls</w:t>
+      </w:r>
+      <w:r>
+        <w:t xml:space="preserve"> talked about delaying the creation of a call’s private contents, until the command is about to be run, while the public contents of a command call are there straight away, as soon as the command call is created.</w:t>
+      </w:r>
+    </w:p>
+    <w:p>
+      <w:pPr>
+        <w:pStyle w:val="Spacing"/>
+      </w:pPr>
+    </w:p>
+    <w:p>
+      <w:r>
+        <w:t xml:space="preserve">But if a command object does not have a definition, then it defines its own definition. For command objects that define their own definition, private contents </w:t>
+      </w:r>
+      <w:r>
+        <w:rPr>
+          <w:i/>
+        </w:rPr>
+        <w:t xml:space="preserve">are </w:t>
+      </w:r>
+      <w:r>
+        <w:t>created all the time, because nothing else defines its private contents but the object itself.</w:t>
+      </w:r>
+    </w:p>
+    <w:p>
+      <w:pPr>
+        <w:pStyle w:val="Spacing"/>
+      </w:pPr>
+    </w:p>
+    <w:p>
+      <w:r>
+        <w:t>This also counts for clauses.</w:t>
+      </w:r>
+    </w:p>
+    <w:p>
+      <w:pPr>
+        <w:pStyle w:val="Spacing"/>
+      </w:pPr>
+    </w:p>
+    <w:p>
+      <w:r>
+        <w:t xml:space="preserve">Clauses are like command definitions inside another command. </w:t>
+      </w:r>
+    </w:p>
+    <w:p>
+      <w:pPr>
+        <w:pStyle w:val="Spacing"/>
+      </w:pPr>
+    </w:p>
+    <w:p>
+      <w:r>
+        <w:t xml:space="preserve">Even when a clause is an execution, it is also a command definition. Command definitions are created permanently, so clauses are created permanently too, as well as clauses inside other clauses. Active clauses have added behavior compared to other sub-commands (command calls). They are like command definitions inside another command. An active clause’s private data is already created. Even when the clause structure inside a command is very deep, the </w:t>
+      </w:r>
+      <w:r>
+        <w:rPr>
+          <w:i/>
+        </w:rPr>
+        <w:t xml:space="preserve">whole </w:t>
+      </w:r>
+      <w:r>
+        <w:t>depth of the clause structure is recursively created when the parent command is created. The clause structure can not have circularities and is always a limited tree structure, so that the process of creating the whole clause structure can never hang or anything like that.</w:t>
+      </w:r>
+    </w:p>
+    <w:p>
+      <w:pPr>
+        <w:pStyle w:val="Spacing"/>
+      </w:pPr>
+    </w:p>
+    <w:p>
+      <w:r>
+        <w:t xml:space="preserve">Other active sub-commands (for instance command calls) behave differently. A command calls’ </w:t>
+      </w:r>
+      <w:r>
+        <w:rPr>
+          <w:i/>
+        </w:rPr>
+        <w:t xml:space="preserve">private </w:t>
+      </w:r>
+      <w:r>
+        <w:t>data is not created until the command is actually run.</w:t>
+      </w:r>
+    </w:p>
+    <w:p>
+      <w:pPr>
+        <w:pStyle w:val="Spacing"/>
+      </w:pPr>
+    </w:p>
+    <w:p>
+      <w:r>
+        <w:t>Clauses being permanently created as long as the parent command is created even counts for clauses inside a command call. Right before a call is executed, its private contents are created, including the whole depth of its clauses. In theory the definition of the clause could be pointing to the clauses inside the command call’s definition. The private contents of the clause could be created only just before the clause is run. But this is not done. As soon as a clause in a command call is copied from the definition, the clause has no connection anymore to the clause in the definition. Therefore, it needs to define its own private contents.</w:t>
+      </w:r>
+    </w:p>
+    <w:p>
+      <w:pPr>
+        <w:pStyle w:val="Spacing"/>
+      </w:pPr>
+    </w:p>
+    <w:p>
+      <w:r>
+        <w:t xml:space="preserve">Note, that though everything of the clauses is created, parameters of an active clause are only </w:t>
+      </w:r>
+      <w:r>
+        <w:rPr>
+          <w:i/>
+        </w:rPr>
+        <w:t xml:space="preserve">assigned </w:t>
+      </w:r>
+      <w:r>
+        <w:t>right before the clause is run.</w:t>
+      </w:r>
+    </w:p>
+    <w:p>
+      <w:pPr>
+        <w:pStyle w:val="Heading4"/>
+      </w:pPr>
+      <w:r>
+        <w:t>In a Diagram</w:t>
+      </w:r>
+    </w:p>
+    <w:p>
+      <w:r>
+        <w:t>Just like other commands, that do not have a definition, a clause’s contents are created all the time, including its private contents.</w:t>
+      </w:r>
+    </w:p>
+    <w:p>
+      <w:pPr>
+        <w:pStyle w:val="Spacing"/>
+      </w:pPr>
+    </w:p>
+    <w:p>
+      <w:r>
+        <w:t>Clauses being permanently created as long as the parent command is created even counts for clauses inside a command call. Right before a call is executed, its private contents are created, including the whole depth of its clauses.</w:t>
+      </w:r>
+    </w:p>
+    <w:p>
+      <w:pPr>
+        <w:pStyle w:val="Spacing"/>
+      </w:pPr>
+    </w:p>
+    <w:p>
+      <w:pPr>
+        <w:ind w:left="852"/>
+      </w:pPr>
+      <w:r>
+        <w:rPr>
+          <w:noProof/>
+        </w:rPr>
+        <w:drawing>
+          <wp:inline distT="0" distB="0" distL="0" distR="0" wp14:anchorId="095C0DA7" wp14:editId="2B847073">
+            <wp:extent cx="2348865" cy="1732280"/>
+            <wp:effectExtent l="0" t="0" r="0" b="0"/>
+            <wp:docPr id="16" name="Picture 16"/>
+            <wp:cNvGraphicFramePr>
+              <a:graphicFrameLocks xmlns:a="http://schemas.openxmlformats.org/drawingml/2006/main" noChangeAspect="1"/>
+            </wp:cNvGraphicFramePr>
+            <a:graphic xmlns:a="http://schemas.openxmlformats.org/drawingml/2006/main">
+              <a:graphicData uri="http://schemas.openxmlformats.org/drawingml/2006/picture">
+                <pic:pic xmlns:pic="http://schemas.openxmlformats.org/drawingml/2006/picture">
+                  <pic:nvPicPr>
+                    <pic:cNvPr id="0" name="Picture 1"/>
+                    <pic:cNvPicPr>
+                      <a:picLocks noChangeAspect="1" noChangeArrowheads="1"/>
+                    </pic:cNvPicPr>
+                  </pic:nvPicPr>
+                  <pic:blipFill>
+                    <a:blip r:embed="rId20" cstate="print">
+                      <a:lum bright="-24000"/>
+                      <a:extLst>
+                        <a:ext uri="{28A0092B-C50C-407E-A947-70E740481C1C}">
+                          <a14:useLocalDpi xmlns:a14="http://schemas.microsoft.com/office/drawing/2010/main" val="0"/>
+                        </a:ext>
+                      </a:extLst>
+                    </a:blip>
+                    <a:srcRect/>
+                    <a:stretch>
+                      <a:fillRect/>
+                    </a:stretch>
+                  </pic:blipFill>
+                  <pic:spPr bwMode="auto">
+                    <a:xfrm>
+                      <a:off x="0" y="0"/>
+                      <a:ext cx="2348865" cy="1732280"/>
+                    </a:xfrm>
+                    <a:prstGeom prst="rect">
+                      <a:avLst/>
+                    </a:prstGeom>
+                    <a:noFill/>
+                    <a:ln>
+                      <a:noFill/>
+                    </a:ln>
+                  </pic:spPr>
+                </pic:pic>
+              </a:graphicData>
+            </a:graphic>
+          </wp:inline>
+        </w:drawing>
+      </w:r>
+    </w:p>
+    <w:p>
+      <w:pPr>
+        <w:pStyle w:val="Spacing"/>
+      </w:pPr>
+    </w:p>
+    <w:p>
+      <w:r>
+        <w:t>In theory the definition of the clause could be pointing to the clause inside the command call’s definition. The private contents of the clause could be created only just before the clause is run. But this is not done. As soon as a clause in a command call is copied from the definition, the clause has no connection anymore to the clause in the definition. Therefore, it needs to define its own private contents.</w:t>
+      </w:r>
+    </w:p>
+    <w:p>
+      <w:pPr>
+        <w:pStyle w:val="Spacing"/>
+      </w:pPr>
+    </w:p>
+    <w:p>
+      <w:r>
+        <w:t xml:space="preserve">Even when the clause structure inside a command is very deep, the </w:t>
+      </w:r>
+      <w:r>
+        <w:rPr>
+          <w:i/>
+        </w:rPr>
+        <w:t xml:space="preserve">whole </w:t>
+      </w:r>
+      <w:r>
+        <w:t>depth of the clause structure is recursively created when the parent command is created.</w:t>
+      </w:r>
+    </w:p>
+    <w:p>
+      <w:pPr>
+        <w:pStyle w:val="Spacing"/>
+      </w:pPr>
+    </w:p>
+    <w:p>
+      <w:pPr>
+        <w:ind w:left="852"/>
+      </w:pPr>
+      <w:r>
+        <w:rPr>
+          <w:noProof/>
+        </w:rPr>
+        <w:drawing>
+          <wp:inline distT="0" distB="0" distL="0" distR="0" wp14:anchorId="12DAA8C6" wp14:editId="698961DC">
+            <wp:extent cx="3070225" cy="3022600"/>
+            <wp:effectExtent l="0" t="0" r="0" b="0"/>
+            <wp:docPr id="17" name="Picture 17"/>
+            <wp:cNvGraphicFramePr>
+              <a:graphicFrameLocks xmlns:a="http://schemas.openxmlformats.org/drawingml/2006/main" noChangeAspect="1"/>
+            </wp:cNvGraphicFramePr>
+            <a:graphic xmlns:a="http://schemas.openxmlformats.org/drawingml/2006/main">
+              <a:graphicData uri="http://schemas.openxmlformats.org/drawingml/2006/picture">
+                <pic:pic xmlns:pic="http://schemas.openxmlformats.org/drawingml/2006/picture">
+                  <pic:nvPicPr>
+                    <pic:cNvPr id="0" name="Picture 2"/>
+                    <pic:cNvPicPr>
+                      <a:picLocks noChangeAspect="1" noChangeArrowheads="1"/>
+                    </pic:cNvPicPr>
+                  </pic:nvPicPr>
+                  <pic:blipFill>
+                    <a:blip r:embed="rId21">
+                      <a:extLst>
+                        <a:ext uri="{28A0092B-C50C-407E-A947-70E740481C1C}">
+                          <a14:useLocalDpi xmlns:a14="http://schemas.microsoft.com/office/drawing/2010/main" val="0"/>
+                        </a:ext>
+                      </a:extLst>
+                    </a:blip>
+                    <a:srcRect/>
+                    <a:stretch>
+                      <a:fillRect/>
+                    </a:stretch>
+                  </pic:blipFill>
+                  <pic:spPr bwMode="auto">
+                    <a:xfrm>
+                      <a:off x="0" y="0"/>
+                      <a:ext cx="3070225" cy="3022600"/>
+                    </a:xfrm>
+                    <a:prstGeom prst="rect">
+                      <a:avLst/>
+                    </a:prstGeom>
+                    <a:noFill/>
+                    <a:ln>
+                      <a:noFill/>
+                    </a:ln>
+                  </pic:spPr>
+                </pic:pic>
+              </a:graphicData>
+            </a:graphic>
+          </wp:inline>
+        </w:drawing>
+      </w:r>
+    </w:p>
+    <w:p>
+      <w:pPr>
+        <w:pStyle w:val="Spacing"/>
+      </w:pPr>
+    </w:p>
+    <w:p>
+      <w:pPr>
+        <w:ind w:left="568"/>
+        <w:rPr>
+          <w:i/>
+        </w:rPr>
+      </w:pPr>
+      <w:r>
+        <w:t>The sub-call inside the big call and inside the big definition only have the public parameter created, not their private contents as neither of them is running. But the clause, with all its contents, are created inside the big call all anyway.</w:t>
+      </w:r>
+    </w:p>
+    <w:p>
+      <w:pPr>
+        <w:pStyle w:val="Heading3"/>
+      </w:pPr>
+      <w:r>
+        <w:t>Creation Behavior of ‘Inactive Calls’</w:t>
+      </w:r>
+    </w:p>
+    <w:p>
+      <w:r>
+        <w:t>Command calls inside a parent command have special creation behavior: their publics are created as soon as the parent command is created, but their privates are only created when the command call is about to be run.</w:t>
+      </w:r>
+    </w:p>
+    <w:p>
+      <w:pPr>
+        <w:pStyle w:val="Spacing"/>
+      </w:pPr>
+    </w:p>
+    <w:p>
+      <w:r>
+        <w:t xml:space="preserve">There is also the </w:t>
+      </w:r>
+      <w:r>
+        <w:rPr>
+          <w:i/>
+        </w:rPr>
+        <w:t xml:space="preserve">inactive </w:t>
+      </w:r>
+      <w:r>
+        <w:t>form of a command call inside a parent command.</w:t>
+      </w:r>
+    </w:p>
+    <w:p>
+      <w:pPr>
+        <w:pStyle w:val="Spacing"/>
+      </w:pPr>
+    </w:p>
+    <w:p>
+      <w:r>
+        <w:t xml:space="preserve">Special creation behavior does </w:t>
+      </w:r>
+      <w:r>
+        <w:rPr>
+          <w:i/>
+        </w:rPr>
+        <w:t xml:space="preserve">not </w:t>
+      </w:r>
+      <w:r>
+        <w:t xml:space="preserve">count for inactive command objects inside a parent command, that have a class redirection to a command definition. This looks like the inactive form of a command call, but this kind of object does not have special creation behavior like that. It is an uncommon situation. But an inactive command inside a parent command with a class reference to a definition </w:t>
+      </w:r>
+      <w:r>
+        <w:rPr>
+          <w:i/>
+        </w:rPr>
+        <w:t xml:space="preserve">can </w:t>
+      </w:r>
+      <w:r>
+        <w:t xml:space="preserve">be referenced, unlike its active form. Therefore, it can also be </w:t>
+      </w:r>
+      <w:r>
+        <w:rPr>
+          <w:i/>
+        </w:rPr>
+        <w:t xml:space="preserve">class </w:t>
+      </w:r>
+      <w:r>
+        <w:t xml:space="preserve">referenced by a call. In that case its privates and publics had better be there more permantly, or the </w:t>
+      </w:r>
+      <w:r>
+        <w:rPr>
+          <w:i/>
+        </w:rPr>
+        <w:t xml:space="preserve">call </w:t>
+      </w:r>
+      <w:r>
+        <w:t>to it can not instantiate private contents at all.</w:t>
+      </w:r>
+    </w:p>
+    <w:p>
+      <w:pPr>
+        <w:pStyle w:val="Spacing"/>
+      </w:pPr>
+    </w:p>
+    <w:p>
+      <w:r>
+        <w:t xml:space="preserve">Creating its private contents, does not create a recursive creation or anything: the inactive call’s own private calls do not create </w:t>
+      </w:r>
+      <w:r>
+        <w:rPr>
+          <w:i/>
+        </w:rPr>
+        <w:t xml:space="preserve">their </w:t>
+      </w:r>
+      <w:r>
+        <w:t>private contents, so there is no recursion there.</w:t>
+      </w:r>
+    </w:p>
+    <w:p>
+      <w:pPr>
+        <w:pStyle w:val="Heading4"/>
+      </w:pPr>
+      <w:r>
+        <w:t>In a Diagram</w:t>
+      </w:r>
+    </w:p>
+    <w:p>
+      <w:r>
+        <w:t xml:space="preserve">The article </w:t>
+      </w:r>
+      <w:r>
+        <w:rPr>
+          <w:i/>
+        </w:rPr>
+        <w:t xml:space="preserve">Creation Behavior of ‘Inactive Calls’ </w:t>
+      </w:r>
+      <w:r>
+        <w:t>already explained this behavior conceptually. The current article further clarifies the idea using diagrams.</w:t>
+      </w:r>
+    </w:p>
+    <w:p>
+      <w:pPr>
+        <w:pStyle w:val="Spacing"/>
+      </w:pPr>
+    </w:p>
+    <w:p>
+      <w:r>
+        <w:t>Command calls inside a parent command have special creation behavior:</w:t>
+      </w:r>
+    </w:p>
+    <w:p>
+      <w:pPr>
+        <w:pStyle w:val="Spacing"/>
+      </w:pPr>
+    </w:p>
+    <w:p>
+      <w:pPr>
+        <w:ind w:left="852"/>
+      </w:pPr>
+      <w:r>
+        <w:rPr>
+          <w:noProof/>
+        </w:rPr>
+        <w:drawing>
+          <wp:inline distT="0" distB="0" distL="0" distR="0" wp14:anchorId="7AF6079A" wp14:editId="4B8E92C9">
+            <wp:extent cx="1400175" cy="1405255"/>
+            <wp:effectExtent l="0" t="0" r="0" b="0"/>
+            <wp:docPr id="18" name="Picture 18"/>
+            <wp:cNvGraphicFramePr>
+              <a:graphicFrameLocks xmlns:a="http://schemas.openxmlformats.org/drawingml/2006/main" noChangeAspect="1"/>
+            </wp:cNvGraphicFramePr>
+            <a:graphic xmlns:a="http://schemas.openxmlformats.org/drawingml/2006/main">
+              <a:graphicData uri="http://schemas.openxmlformats.org/drawingml/2006/picture">
+                <pic:pic xmlns:pic="http://schemas.openxmlformats.org/drawingml/2006/picture">
+                  <pic:nvPicPr>
+                    <pic:cNvPr id="0" name="Picture 1"/>
+                    <pic:cNvPicPr>
+                      <a:picLocks noChangeAspect="1" noChangeArrowheads="1"/>
+                    </pic:cNvPicPr>
+                  </pic:nvPicPr>
+                  <pic:blipFill>
+                    <a:blip r:embed="rId22" cstate="print">
+                      <a:lum bright="-24000"/>
+                      <a:extLst>
+                        <a:ext uri="{28A0092B-C50C-407E-A947-70E740481C1C}">
+                          <a14:useLocalDpi xmlns:a14="http://schemas.microsoft.com/office/drawing/2010/main" val="0"/>
+                        </a:ext>
+                      </a:extLst>
+                    </a:blip>
+                    <a:srcRect/>
+                    <a:stretch>
+                      <a:fillRect/>
+                    </a:stretch>
+                  </pic:blipFill>
+                  <pic:spPr bwMode="auto">
+                    <a:xfrm>
+                      <a:off x="0" y="0"/>
+                      <a:ext cx="1400175" cy="1405255"/>
+                    </a:xfrm>
+                    <a:prstGeom prst="rect">
+                      <a:avLst/>
+                    </a:prstGeom>
+                    <a:noFill/>
+                    <a:ln>
+                      <a:noFill/>
+                    </a:ln>
+                  </pic:spPr>
+                </pic:pic>
+              </a:graphicData>
+            </a:graphic>
+          </wp:inline>
+        </w:drawing>
+      </w:r>
+    </w:p>
+    <w:p>
+      <w:pPr>
+        <w:pStyle w:val="Spacing"/>
+      </w:pPr>
+    </w:p>
+    <w:p>
+      <w:r>
+        <w:t>Their publics are created as soon as the parent command is created</w:t>
+      </w:r>
+    </w:p>
+    <w:p>
+      <w:pPr>
+        <w:pStyle w:val="Spacing"/>
+      </w:pPr>
+    </w:p>
+    <w:p>
+      <w:pPr>
+        <w:ind w:left="852"/>
+      </w:pPr>
+      <w:r>
+        <w:rPr>
+          <w:noProof/>
+        </w:rPr>
+        <w:drawing>
+          <wp:inline distT="0" distB="0" distL="0" distR="0" wp14:anchorId="37A1FBF7" wp14:editId="5C4C0F7E">
+            <wp:extent cx="1434465" cy="1477645"/>
+            <wp:effectExtent l="0" t="0" r="0" b="0"/>
+            <wp:docPr id="19" name="Picture 19"/>
+            <wp:cNvGraphicFramePr>
+              <a:graphicFrameLocks xmlns:a="http://schemas.openxmlformats.org/drawingml/2006/main" noChangeAspect="1"/>
+            </wp:cNvGraphicFramePr>
+            <a:graphic xmlns:a="http://schemas.openxmlformats.org/drawingml/2006/main">
+              <a:graphicData uri="http://schemas.openxmlformats.org/drawingml/2006/picture">
+                <pic:pic xmlns:pic="http://schemas.openxmlformats.org/drawingml/2006/picture">
+                  <pic:nvPicPr>
+                    <pic:cNvPr id="0" name="Picture 2"/>
+                    <pic:cNvPicPr>
+                      <a:picLocks noChangeAspect="1" noChangeArrowheads="1"/>
+                    </pic:cNvPicPr>
+                  </pic:nvPicPr>
+                  <pic:blipFill>
+                    <a:blip r:embed="rId23">
+                      <a:lum bright="-24000"/>
+                      <a:extLst>
+                        <a:ext uri="{28A0092B-C50C-407E-A947-70E740481C1C}">
+                          <a14:useLocalDpi xmlns:a14="http://schemas.microsoft.com/office/drawing/2010/main" val="0"/>
+                        </a:ext>
+                      </a:extLst>
+                    </a:blip>
+                    <a:srcRect/>
+                    <a:stretch>
+                      <a:fillRect/>
+                    </a:stretch>
+                  </pic:blipFill>
+                  <pic:spPr bwMode="auto">
+                    <a:xfrm>
+                      <a:off x="0" y="0"/>
+                      <a:ext cx="1434465" cy="1477645"/>
+                    </a:xfrm>
+                    <a:prstGeom prst="rect">
+                      <a:avLst/>
+                    </a:prstGeom>
+                    <a:noFill/>
+                    <a:ln>
+                      <a:noFill/>
+                    </a:ln>
+                  </pic:spPr>
+                </pic:pic>
+              </a:graphicData>
+            </a:graphic>
+          </wp:inline>
+        </w:drawing>
+      </w:r>
+    </w:p>
+    <w:p>
+      <w:pPr>
+        <w:pStyle w:val="Spacing"/>
+      </w:pPr>
+    </w:p>
+    <w:p>
+      <w:r>
+        <w:t>but their privates are only created when the command call is about to be run.</w:t>
+      </w:r>
+    </w:p>
+    <w:p>
+      <w:pPr>
+        <w:pStyle w:val="Spacing"/>
+      </w:pPr>
+    </w:p>
+    <w:p>
+      <w:pPr>
+        <w:ind w:left="852"/>
+      </w:pPr>
+      <w:r>
+        <w:rPr>
+          <w:noProof/>
+        </w:rPr>
+        <w:drawing>
+          <wp:inline distT="0" distB="0" distL="0" distR="0" wp14:anchorId="6CFB29AA" wp14:editId="7A7A573D">
+            <wp:extent cx="1573530" cy="1559560"/>
+            <wp:effectExtent l="0" t="0" r="0" b="0"/>
+            <wp:docPr id="20" name="Picture 20"/>
+            <wp:cNvGraphicFramePr>
+              <a:graphicFrameLocks xmlns:a="http://schemas.openxmlformats.org/drawingml/2006/main" noChangeAspect="1"/>
+            </wp:cNvGraphicFramePr>
+            <a:graphic xmlns:a="http://schemas.openxmlformats.org/drawingml/2006/main">
+              <a:graphicData uri="http://schemas.openxmlformats.org/drawingml/2006/picture">
+                <pic:pic xmlns:pic="http://schemas.openxmlformats.org/drawingml/2006/picture">
+                  <pic:nvPicPr>
+                    <pic:cNvPr id="0" name="Picture 3"/>
+                    <pic:cNvPicPr>
+                      <a:picLocks noChangeAspect="1" noChangeArrowheads="1"/>
+                    </pic:cNvPicPr>
+                  </pic:nvPicPr>
+                  <pic:blipFill>
+                    <a:blip r:embed="rId24">
+                      <a:lum bright="-24000"/>
+                      <a:extLst>
+                        <a:ext uri="{28A0092B-C50C-407E-A947-70E740481C1C}">
+                          <a14:useLocalDpi xmlns:a14="http://schemas.microsoft.com/office/drawing/2010/main" val="0"/>
+                        </a:ext>
+                      </a:extLst>
+                    </a:blip>
+                    <a:srcRect/>
+                    <a:stretch>
+                      <a:fillRect/>
+                    </a:stretch>
+                  </pic:blipFill>
+                  <pic:spPr bwMode="auto">
+                    <a:xfrm>
+                      <a:off x="0" y="0"/>
+                      <a:ext cx="1573530" cy="1559560"/>
+                    </a:xfrm>
+                    <a:prstGeom prst="rect">
+                      <a:avLst/>
+                    </a:prstGeom>
+                    <a:noFill/>
+                    <a:ln>
+                      <a:noFill/>
+                    </a:ln>
+                  </pic:spPr>
+                </pic:pic>
+              </a:graphicData>
+            </a:graphic>
+          </wp:inline>
+        </w:drawing>
+      </w:r>
+    </w:p>
+    <w:p>
+      <w:pPr>
+        <w:pStyle w:val="Spacing"/>
+      </w:pPr>
+    </w:p>
+    <w:p>
+      <w:r>
+        <w:t xml:space="preserve">Special creation behavior does </w:t>
+      </w:r>
+      <w:r>
+        <w:rPr>
+          <w:i/>
+        </w:rPr>
+        <w:t xml:space="preserve">not </w:t>
+      </w:r>
+      <w:r>
+        <w:t>count for inactive command objects inside a parent command, that have a class redirection to a command definition.</w:t>
+      </w:r>
+    </w:p>
+    <w:p>
+      <w:pPr>
+        <w:pStyle w:val="Spacing"/>
+      </w:pPr>
+    </w:p>
+    <w:p>
+      <w:pPr>
+        <w:ind w:left="852"/>
+      </w:pPr>
+      <w:r>
+        <w:rPr>
+          <w:noProof/>
+        </w:rPr>
+        <w:drawing>
+          <wp:inline distT="0" distB="0" distL="0" distR="0" wp14:anchorId="4271C25C" wp14:editId="213A1F5C">
+            <wp:extent cx="1569085" cy="1564005"/>
+            <wp:effectExtent l="0" t="0" r="0" b="0"/>
+            <wp:docPr id="21" name="Picture 21"/>
+            <wp:cNvGraphicFramePr>
+              <a:graphicFrameLocks xmlns:a="http://schemas.openxmlformats.org/drawingml/2006/main" noChangeAspect="1"/>
+            </wp:cNvGraphicFramePr>
+            <a:graphic xmlns:a="http://schemas.openxmlformats.org/drawingml/2006/main">
+              <a:graphicData uri="http://schemas.openxmlformats.org/drawingml/2006/picture">
+                <pic:pic xmlns:pic="http://schemas.openxmlformats.org/drawingml/2006/picture">
+                  <pic:nvPicPr>
+                    <pic:cNvPr id="0" name="Picture 4"/>
+                    <pic:cNvPicPr>
+                      <a:picLocks noChangeAspect="1" noChangeArrowheads="1"/>
+                    </pic:cNvPicPr>
+                  </pic:nvPicPr>
+                  <pic:blipFill>
+                    <a:blip r:embed="rId25">
+                      <a:lum bright="-24000"/>
+                      <a:extLst>
+                        <a:ext uri="{28A0092B-C50C-407E-A947-70E740481C1C}">
+                          <a14:useLocalDpi xmlns:a14="http://schemas.microsoft.com/office/drawing/2010/main" val="0"/>
+                        </a:ext>
+                      </a:extLst>
+                    </a:blip>
+                    <a:srcRect/>
+                    <a:stretch>
+                      <a:fillRect/>
+                    </a:stretch>
+                  </pic:blipFill>
+                  <pic:spPr bwMode="auto">
+                    <a:xfrm>
+                      <a:off x="0" y="0"/>
+                      <a:ext cx="1569085" cy="1564005"/>
+                    </a:xfrm>
+                    <a:prstGeom prst="rect">
+                      <a:avLst/>
+                    </a:prstGeom>
+                    <a:noFill/>
+                    <a:ln>
+                      <a:noFill/>
+                    </a:ln>
+                  </pic:spPr>
+                </pic:pic>
+              </a:graphicData>
+            </a:graphic>
+          </wp:inline>
+        </w:drawing>
+      </w:r>
+    </w:p>
+    <w:p>
+      <w:pPr>
+        <w:pStyle w:val="Spacing"/>
+      </w:pPr>
+    </w:p>
+    <w:p>
+      <w:r>
+        <w:t xml:space="preserve">This looks like the inactive form of a command call, but this kind of object does not have special creation behavior like that. It is an uncommon situation. But an inactive command inside a parent command with a class reference to a definition </w:t>
+      </w:r>
+      <w:r>
+        <w:rPr>
+          <w:i/>
+        </w:rPr>
+        <w:t xml:space="preserve">can </w:t>
+      </w:r>
+      <w:r>
+        <w:t>be referenced</w:t>
+      </w:r>
+    </w:p>
+    <w:p>
+      <w:pPr>
+        <w:pStyle w:val="Spacing"/>
+      </w:pPr>
+    </w:p>
+    <w:p>
+      <w:pPr>
+        <w:ind w:left="852"/>
+      </w:pPr>
+      <w:r>
+        <w:rPr>
+          <w:noProof/>
+        </w:rPr>
+        <w:drawing>
+          <wp:inline distT="0" distB="0" distL="0" distR="0" wp14:anchorId="4DD1E164" wp14:editId="07C0926C">
+            <wp:extent cx="2002155" cy="1381125"/>
+            <wp:effectExtent l="0" t="0" r="0" b="0"/>
+            <wp:docPr id="22" name="Picture 22"/>
+            <wp:cNvGraphicFramePr>
+              <a:graphicFrameLocks xmlns:a="http://schemas.openxmlformats.org/drawingml/2006/main" noChangeAspect="1"/>
+            </wp:cNvGraphicFramePr>
+            <a:graphic xmlns:a="http://schemas.openxmlformats.org/drawingml/2006/main">
+              <a:graphicData uri="http://schemas.openxmlformats.org/drawingml/2006/picture">
+                <pic:pic xmlns:pic="http://schemas.openxmlformats.org/drawingml/2006/picture">
+                  <pic:nvPicPr>
+                    <pic:cNvPr id="0" name="Picture 5"/>
+                    <pic:cNvPicPr>
+                      <a:picLocks noChangeAspect="1" noChangeArrowheads="1"/>
+                    </pic:cNvPicPr>
+                  </pic:nvPicPr>
+                  <pic:blipFill>
+                    <a:blip r:embed="rId26">
+                      <a:lum bright="-24000"/>
+                      <a:extLst>
+                        <a:ext uri="{28A0092B-C50C-407E-A947-70E740481C1C}">
+                          <a14:useLocalDpi xmlns:a14="http://schemas.microsoft.com/office/drawing/2010/main" val="0"/>
+                        </a:ext>
+                      </a:extLst>
+                    </a:blip>
+                    <a:srcRect/>
+                    <a:stretch>
+                      <a:fillRect/>
+                    </a:stretch>
+                  </pic:blipFill>
+                  <pic:spPr bwMode="auto">
+                    <a:xfrm>
+                      <a:off x="0" y="0"/>
+                      <a:ext cx="2002155" cy="1381125"/>
+                    </a:xfrm>
+                    <a:prstGeom prst="rect">
+                      <a:avLst/>
+                    </a:prstGeom>
+                    <a:noFill/>
+                    <a:ln>
+                      <a:noFill/>
+                    </a:ln>
+                  </pic:spPr>
+                </pic:pic>
+              </a:graphicData>
+            </a:graphic>
+          </wp:inline>
+        </w:drawing>
+      </w:r>
+    </w:p>
+    <w:p>
+      <w:pPr>
+        <w:pStyle w:val="Spacing"/>
+      </w:pPr>
+    </w:p>
+    <w:p>
+      <w:r>
+        <w:t>Unlike its active form, which can not be referenced.</w:t>
+      </w:r>
+    </w:p>
+    <w:p>
+      <w:pPr>
+        <w:pStyle w:val="Spacing"/>
+      </w:pPr>
+    </w:p>
+    <w:p>
+      <w:pPr>
+        <w:ind w:left="852"/>
+      </w:pPr>
+      <w:r>
+        <w:rPr>
+          <w:noProof/>
+        </w:rPr>
+        <w:drawing>
+          <wp:inline distT="0" distB="0" distL="0" distR="0" wp14:anchorId="01BDEB97" wp14:editId="6E03B5BA">
+            <wp:extent cx="2021205" cy="1448435"/>
+            <wp:effectExtent l="0" t="0" r="0" b="0"/>
+            <wp:docPr id="23" name="Picture 23"/>
+            <wp:cNvGraphicFramePr>
+              <a:graphicFrameLocks xmlns:a="http://schemas.openxmlformats.org/drawingml/2006/main" noChangeAspect="1"/>
+            </wp:cNvGraphicFramePr>
+            <a:graphic xmlns:a="http://schemas.openxmlformats.org/drawingml/2006/main">
+              <a:graphicData uri="http://schemas.openxmlformats.org/drawingml/2006/picture">
+                <pic:pic xmlns:pic="http://schemas.openxmlformats.org/drawingml/2006/picture">
+                  <pic:nvPicPr>
+                    <pic:cNvPr id="0" name="Picture 6"/>
+                    <pic:cNvPicPr>
+                      <a:picLocks noChangeAspect="1" noChangeArrowheads="1"/>
+                    </pic:cNvPicPr>
+                  </pic:nvPicPr>
+                  <pic:blipFill>
+                    <a:blip r:embed="rId27">
+                      <a:lum bright="-24000"/>
+                      <a:extLst>
+                        <a:ext uri="{28A0092B-C50C-407E-A947-70E740481C1C}">
+                          <a14:useLocalDpi xmlns:a14="http://schemas.microsoft.com/office/drawing/2010/main" val="0"/>
+                        </a:ext>
+                      </a:extLst>
+                    </a:blip>
+                    <a:srcRect/>
+                    <a:stretch>
+                      <a:fillRect/>
+                    </a:stretch>
+                  </pic:blipFill>
+                  <pic:spPr bwMode="auto">
+                    <a:xfrm>
+                      <a:off x="0" y="0"/>
+                      <a:ext cx="2021205" cy="1448435"/>
+                    </a:xfrm>
+                    <a:prstGeom prst="rect">
+                      <a:avLst/>
+                    </a:prstGeom>
+                    <a:noFill/>
+                    <a:ln>
+                      <a:noFill/>
+                    </a:ln>
+                  </pic:spPr>
+                </pic:pic>
+              </a:graphicData>
+            </a:graphic>
+          </wp:inline>
+        </w:drawing>
+      </w:r>
+    </w:p>
+    <w:p>
+      <w:pPr>
+        <w:pStyle w:val="Spacing"/>
+      </w:pPr>
+    </w:p>
+    <w:p>
+      <w:r>
+        <w:t xml:space="preserve">Therefore, it can also be </w:t>
+      </w:r>
+      <w:r>
+        <w:rPr>
+          <w:i/>
+        </w:rPr>
+        <w:t xml:space="preserve">class </w:t>
+      </w:r>
+      <w:r>
+        <w:t>referenced by a call.</w:t>
+      </w:r>
+    </w:p>
+    <w:p>
+      <w:pPr>
+        <w:pStyle w:val="Spacing"/>
+      </w:pPr>
+    </w:p>
+    <w:p>
+      <w:pPr>
+        <w:ind w:left="852"/>
+      </w:pPr>
+      <w:r>
+        <w:rPr>
+          <w:noProof/>
+        </w:rPr>
+        <w:drawing>
+          <wp:inline distT="0" distB="0" distL="0" distR="0" wp14:anchorId="1F5F916B" wp14:editId="305A6F31">
+            <wp:extent cx="1332865" cy="1621790"/>
+            <wp:effectExtent l="0" t="0" r="0" b="0"/>
+            <wp:docPr id="24" name="Picture 24"/>
+            <wp:cNvGraphicFramePr>
+              <a:graphicFrameLocks xmlns:a="http://schemas.openxmlformats.org/drawingml/2006/main" noChangeAspect="1"/>
+            </wp:cNvGraphicFramePr>
+            <a:graphic xmlns:a="http://schemas.openxmlformats.org/drawingml/2006/main">
+              <a:graphicData uri="http://schemas.openxmlformats.org/drawingml/2006/picture">
+                <pic:pic xmlns:pic="http://schemas.openxmlformats.org/drawingml/2006/picture">
+                  <pic:nvPicPr>
+                    <pic:cNvPr id="0" name="Picture 7"/>
+                    <pic:cNvPicPr>
+                      <a:picLocks noChangeAspect="1" noChangeArrowheads="1"/>
+                    </pic:cNvPicPr>
+                  </pic:nvPicPr>
+                  <pic:blipFill>
+                    <a:blip r:embed="rId28">
+                      <a:lum bright="-24000"/>
+                      <a:extLst>
+                        <a:ext uri="{28A0092B-C50C-407E-A947-70E740481C1C}">
+                          <a14:useLocalDpi xmlns:a14="http://schemas.microsoft.com/office/drawing/2010/main" val="0"/>
+                        </a:ext>
+                      </a:extLst>
+                    </a:blip>
+                    <a:srcRect/>
+                    <a:stretch>
+                      <a:fillRect/>
+                    </a:stretch>
+                  </pic:blipFill>
+                  <pic:spPr bwMode="auto">
+                    <a:xfrm>
+                      <a:off x="0" y="0"/>
+                      <a:ext cx="1332865" cy="1621790"/>
+                    </a:xfrm>
+                    <a:prstGeom prst="rect">
+                      <a:avLst/>
+                    </a:prstGeom>
+                    <a:noFill/>
+                    <a:ln>
+                      <a:noFill/>
+                    </a:ln>
+                  </pic:spPr>
+                </pic:pic>
+              </a:graphicData>
+            </a:graphic>
+          </wp:inline>
+        </w:drawing>
+      </w:r>
+    </w:p>
+    <w:p>
+      <w:pPr>
+        <w:pStyle w:val="Spacing"/>
+      </w:pPr>
+    </w:p>
+    <w:p>
+      <w:r>
+        <w:t xml:space="preserve">In that case its privates and publics had better be there more permantly, or the </w:t>
+      </w:r>
+      <w:r>
+        <w:rPr>
+          <w:i/>
+        </w:rPr>
+        <w:t xml:space="preserve">call </w:t>
+      </w:r>
+      <w:r>
+        <w:t>to it can not instantiate private contents at all.</w:t>
+      </w:r>
+    </w:p>
+    <w:p>
+      <w:pPr>
+        <w:pStyle w:val="Spacing"/>
+      </w:pPr>
+    </w:p>
+    <w:p>
+      <w:pPr>
+        <w:ind w:left="852"/>
+      </w:pPr>
+      <w:r>
+        <w:rPr>
+          <w:noProof/>
+        </w:rPr>
+        <w:drawing>
+          <wp:inline distT="0" distB="0" distL="0" distR="0" wp14:anchorId="186882EB" wp14:editId="7C733C39">
+            <wp:extent cx="1405255" cy="1694180"/>
+            <wp:effectExtent l="0" t="0" r="0" b="0"/>
+            <wp:docPr id="25" name="Picture 25"/>
+            <wp:cNvGraphicFramePr>
+              <a:graphicFrameLocks xmlns:a="http://schemas.openxmlformats.org/drawingml/2006/main" noChangeAspect="1"/>
+            </wp:cNvGraphicFramePr>
+            <a:graphic xmlns:a="http://schemas.openxmlformats.org/drawingml/2006/main">
+              <a:graphicData uri="http://schemas.openxmlformats.org/drawingml/2006/picture">
+                <pic:pic xmlns:pic="http://schemas.openxmlformats.org/drawingml/2006/picture">
+                  <pic:nvPicPr>
+                    <pic:cNvPr id="0" name="Picture 8"/>
+                    <pic:cNvPicPr>
+                      <a:picLocks noChangeAspect="1" noChangeArrowheads="1"/>
+                    </pic:cNvPicPr>
+                  </pic:nvPicPr>
+                  <pic:blipFill>
+                    <a:blip r:embed="rId29">
+                      <a:lum bright="-24000"/>
+                      <a:extLst>
+                        <a:ext uri="{28A0092B-C50C-407E-A947-70E740481C1C}">
+                          <a14:useLocalDpi xmlns:a14="http://schemas.microsoft.com/office/drawing/2010/main" val="0"/>
+                        </a:ext>
+                      </a:extLst>
+                    </a:blip>
+                    <a:srcRect/>
+                    <a:stretch>
+                      <a:fillRect/>
+                    </a:stretch>
+                  </pic:blipFill>
+                  <pic:spPr bwMode="auto">
+                    <a:xfrm>
+                      <a:off x="0" y="0"/>
+                      <a:ext cx="1405255" cy="1694180"/>
+                    </a:xfrm>
+                    <a:prstGeom prst="rect">
+                      <a:avLst/>
+                    </a:prstGeom>
+                    <a:noFill/>
+                    <a:ln>
+                      <a:noFill/>
+                    </a:ln>
+                  </pic:spPr>
+                </pic:pic>
+              </a:graphicData>
+            </a:graphic>
+          </wp:inline>
+        </w:drawing>
+      </w:r>
+    </w:p>
+    <w:p>
+      <w:pPr>
+        <w:pStyle w:val="Spacing"/>
+      </w:pPr>
+    </w:p>
+    <w:p>
+      <w:r>
+        <w:t xml:space="preserve">Creating its private contents, does not create a recursive creation or anything: the inactive call’s own private calls do not create </w:t>
+      </w:r>
+      <w:r>
+        <w:rPr>
+          <w:i/>
+        </w:rPr>
+        <w:t xml:space="preserve">their </w:t>
+      </w:r>
+      <w:r>
+        <w:t>private contents, so there is no recursion there.</w:t>
+      </w:r>
+    </w:p>
+    <w:p>
+      <w:pPr>
+        <w:pStyle w:val="Spacing"/>
+      </w:pPr>
+    </w:p>
+    <w:p>
+      <w:pPr>
+        <w:ind w:left="852"/>
+        <w:rPr>
+          <w:i/>
+        </w:rPr>
+      </w:pPr>
+      <w:r>
+        <w:rPr>
+          <w:noProof/>
+        </w:rPr>
+        <w:drawing>
+          <wp:inline distT="0" distB="0" distL="0" distR="0" wp14:anchorId="6BDA4227" wp14:editId="2F28BE4A">
+            <wp:extent cx="2497455" cy="2401570"/>
+            <wp:effectExtent l="0" t="0" r="0" b="0"/>
+            <wp:docPr id="26" name="Picture 26"/>
+            <wp:cNvGraphicFramePr>
+              <a:graphicFrameLocks xmlns:a="http://schemas.openxmlformats.org/drawingml/2006/main" noChangeAspect="1"/>
+            </wp:cNvGraphicFramePr>
+            <a:graphic xmlns:a="http://schemas.openxmlformats.org/drawingml/2006/main">
+              <a:graphicData uri="http://schemas.openxmlformats.org/drawingml/2006/picture">
+                <pic:pic xmlns:pic="http://schemas.openxmlformats.org/drawingml/2006/picture">
+                  <pic:nvPicPr>
+                    <pic:cNvPr id="0" name="Picture 9"/>
+                    <pic:cNvPicPr>
+                      <a:picLocks noChangeAspect="1" noChangeArrowheads="1"/>
+                    </pic:cNvPicPr>
+                  </pic:nvPicPr>
+                  <pic:blipFill>
+                    <a:blip r:embed="rId30">
+                      <a:lum bright="-24000"/>
+                      <a:extLst>
+                        <a:ext uri="{28A0092B-C50C-407E-A947-70E740481C1C}">
+                          <a14:useLocalDpi xmlns:a14="http://schemas.microsoft.com/office/drawing/2010/main" val="0"/>
+                        </a:ext>
+                      </a:extLst>
+                    </a:blip>
+                    <a:srcRect/>
+                    <a:stretch>
+                      <a:fillRect/>
+                    </a:stretch>
+                  </pic:blipFill>
+                  <pic:spPr bwMode="auto">
+                    <a:xfrm>
+                      <a:off x="0" y="0"/>
+                      <a:ext cx="2497455" cy="2401570"/>
+                    </a:xfrm>
+                    <a:prstGeom prst="rect">
+                      <a:avLst/>
+                    </a:prstGeom>
+                    <a:noFill/>
+                    <a:ln>
+                      <a:noFill/>
+                    </a:ln>
+                  </pic:spPr>
+                </pic:pic>
+              </a:graphicData>
+            </a:graphic>
+          </wp:inline>
+        </w:drawing>
+      </w:r>
+    </w:p>
+    <w:p>
+      <w:pPr>
+        <w:pStyle w:val="Heading3"/>
+      </w:pPr>
+      <w:r>
+        <w:t>No Overhead of Command Creation</w:t>
+      </w:r>
+    </w:p>
+    <w:p>
+      <w:pPr>
+        <w:rPr>
+          <w:i/>
+        </w:rPr>
+      </w:pPr>
+      <w:r>
+        <w:t>One of the reasons why private contents of a call are only created just before the call is run, is because this prevents overhead of creation. If you would have to create the whole call structure when the great grandparent of commands is created, then this is not only a lot of work in one blow, but also, a lot of command call objects are created, that never get to run in the first place, because it only runs under certain conditions. Delayed creation of the private contents of a command call prevents this overhead of procedure creation and creates a neat and steady rate of procedure creation.</w:t>
+      </w:r>
+    </w:p>
+    <w:p>
+      <w:pPr>
+        <w:pStyle w:val="Heading3"/>
+      </w:pPr>
+      <w:r>
+        <w:t>No Circular Command Creation</w:t>
+      </w:r>
+    </w:p>
+    <w:p>
+      <w:r>
+        <w:t>Another reason why private contents of a call are only created just before the call is run, is because this prevents circular creation of commands. Some command may call another command and that command may call the first one again. Command calls are usually private, so if you would create all possible command calls, you end up creating an endless recurrence of command creations, while in reality, the recurrence will be broken by some conditional execution of one of the command calls. Creating private contents of command calls prevents this circular creation and only creates a command object when it will actually run.</w:t>
+      </w:r>
+    </w:p>
+    <w:p>
+      <w:pPr>
+        <w:pStyle w:val="Heading4"/>
+      </w:pPr>
+      <w:r>
+        <w:t>In a Diagram</w:t>
+      </w:r>
+    </w:p>
+    <w:p>
+      <w:r>
+        <w:t xml:space="preserve">The concept of No Circular Command Creation has already been explained in the article </w:t>
+      </w:r>
+      <w:r>
+        <w:rPr>
+          <w:i/>
+        </w:rPr>
+        <w:t>No Circular Command Creation</w:t>
+      </w:r>
+      <w:r>
+        <w:t>. The current article shows what circular creation could look like</w:t>
+      </w:r>
+    </w:p>
+    <w:p>
+      <w:pPr>
+        <w:pStyle w:val="Spacing"/>
+      </w:pPr>
+    </w:p>
+    <w:p>
+      <w:pPr>
+        <w:ind w:left="852"/>
+        <w:rPr>
+          <w:i/>
+        </w:rPr>
+      </w:pPr>
+      <w:r>
+        <w:rPr>
+          <w:noProof/>
+        </w:rPr>
+        <w:drawing>
+          <wp:inline distT="0" distB="0" distL="0" distR="0" wp14:anchorId="03A1C0C5" wp14:editId="6F6D08ED">
+            <wp:extent cx="2291080" cy="2420620"/>
+            <wp:effectExtent l="0" t="0" r="0" b="0"/>
+            <wp:docPr id="27" name="Picture 27"/>
+            <wp:cNvGraphicFramePr>
+              <a:graphicFrameLocks xmlns:a="http://schemas.openxmlformats.org/drawingml/2006/main" noChangeAspect="1"/>
+            </wp:cNvGraphicFramePr>
+            <a:graphic xmlns:a="http://schemas.openxmlformats.org/drawingml/2006/main">
+              <a:graphicData uri="http://schemas.openxmlformats.org/drawingml/2006/picture">
+                <pic:pic xmlns:pic="http://schemas.openxmlformats.org/drawingml/2006/picture">
+                  <pic:nvPicPr>
+                    <pic:cNvPr id="0" name="Picture 1"/>
+                    <pic:cNvPicPr>
+                      <a:picLocks noChangeAspect="1" noChangeArrowheads="1"/>
+                    </pic:cNvPicPr>
+                  </pic:nvPicPr>
+                  <pic:blipFill>
+                    <a:blip r:embed="rId31">
+                      <a:lum bright="-24000"/>
+                      <a:extLst>
+                        <a:ext uri="{28A0092B-C50C-407E-A947-70E740481C1C}">
+                          <a14:useLocalDpi xmlns:a14="http://schemas.microsoft.com/office/drawing/2010/main" val="0"/>
+                        </a:ext>
+                      </a:extLst>
+                    </a:blip>
+                    <a:srcRect/>
+                    <a:stretch>
+                      <a:fillRect/>
+                    </a:stretch>
+                  </pic:blipFill>
+                  <pic:spPr bwMode="auto">
+                    <a:xfrm>
+                      <a:off x="0" y="0"/>
+                      <a:ext cx="2291080" cy="2420620"/>
+                    </a:xfrm>
+                    <a:prstGeom prst="rect">
+                      <a:avLst/>
+                    </a:prstGeom>
+                    <a:noFill/>
+                    <a:ln>
+                      <a:noFill/>
+                    </a:ln>
+                  </pic:spPr>
+                </pic:pic>
+              </a:graphicData>
+            </a:graphic>
+          </wp:inline>
+        </w:drawing>
+      </w:r>
+    </w:p>
+    <w:p>
+      <w:pPr>
+        <w:pStyle w:val="Heading3"/>
+      </w:pPr>
+      <w:r>
+        <w:t>No Private Contents in a Call in a Definition</w:t>
+      </w:r>
+    </w:p>
+    <w:p>
+      <w:r>
+        <w:t xml:space="preserve">A definition is always dormant, and never runs. So also the </w:t>
+      </w:r>
+      <w:r>
+        <w:rPr>
+          <w:i/>
+        </w:rPr>
+        <w:t xml:space="preserve">calls </w:t>
+      </w:r>
+      <w:r>
+        <w:t xml:space="preserve">inside a definition will never run. Therefore, the private contents of calls inside a definition are </w:t>
+      </w:r>
+      <w:r>
+        <w:rPr>
+          <w:i/>
+        </w:rPr>
+        <w:t xml:space="preserve">never </w:t>
+      </w:r>
+      <w:r>
+        <w:t xml:space="preserve">created. A call in a definition never shows the call’s private contents. The call at most shows its parameters, so the public contents of the command call. Only the </w:t>
+      </w:r>
+      <w:r>
+        <w:rPr>
+          <w:i/>
+        </w:rPr>
+        <w:t xml:space="preserve">definition </w:t>
+      </w:r>
+      <w:r>
+        <w:t>of the called command will show private contents. So you have to hop to the definition of a call to see the private contents of the command.</w:t>
+      </w:r>
+    </w:p>
+    <w:p>
+      <w:pPr>
+        <w:pStyle w:val="Spacing"/>
+      </w:pPr>
+    </w:p>
+    <w:p>
+      <w:r>
+        <w:t>Not creating a call’s private contents before it even runs, takes away discussion about when to display and when not to display a command’s private contents.</w:t>
+      </w:r>
+    </w:p>
+    <w:p>
+      <w:pPr>
+        <w:pStyle w:val="Spacing"/>
+      </w:pPr>
+    </w:p>
+    <w:p>
+      <w:r>
+        <w:t xml:space="preserve">Bear in mind, that when an executable object does not redirect its definition, it has to define its own private contents, because nothing else defines its private contents but he himself. But </w:t>
+      </w:r>
+      <w:r>
+        <w:rPr>
+          <w:i/>
+        </w:rPr>
+        <w:t xml:space="preserve">calls inside </w:t>
+      </w:r>
+      <w:r>
+        <w:t xml:space="preserve">such a definition, only have their </w:t>
+      </w:r>
+      <w:r>
+        <w:rPr>
+          <w:i/>
+        </w:rPr>
+        <w:t>public</w:t>
+      </w:r>
+      <w:r>
+        <w:t xml:space="preserve"> contents are created again.</w:t>
+      </w:r>
+    </w:p>
+    <w:p>
+      <w:pPr>
+        <w:pStyle w:val="Heading4"/>
+      </w:pPr>
+      <w:r>
+        <w:t>In a Diagram</w:t>
+      </w:r>
+    </w:p>
+    <w:p>
+      <w:r>
+        <w:t>This section repeats the story, but now demonstrates the concept using diagrams.</w:t>
+      </w:r>
+    </w:p>
+    <w:p>
+      <w:pPr>
+        <w:pStyle w:val="Spacing"/>
+      </w:pPr>
+    </w:p>
+    <w:p>
+      <w:r>
+        <w:t xml:space="preserve">A definition is always dormant, and never runs. So also the </w:t>
+      </w:r>
+      <w:r>
+        <w:rPr>
+          <w:i/>
+        </w:rPr>
+        <w:t xml:space="preserve">calls </w:t>
+      </w:r>
+      <w:r>
+        <w:t>inside a definition will never run.</w:t>
+      </w:r>
+    </w:p>
+    <w:p>
+      <w:pPr>
+        <w:pStyle w:val="Spacing"/>
+      </w:pPr>
+    </w:p>
+    <w:p>
+      <w:pPr>
+        <w:ind w:left="852"/>
+      </w:pPr>
+      <w:r>
+        <w:rPr>
+          <w:noProof/>
+        </w:rPr>
+        <w:drawing>
+          <wp:inline distT="0" distB="0" distL="0" distR="0" wp14:anchorId="366B23E8" wp14:editId="474D4CBA">
+            <wp:extent cx="1751965" cy="1203325"/>
+            <wp:effectExtent l="0" t="0" r="0" b="0"/>
+            <wp:docPr id="28" name="Picture 28"/>
+            <wp:cNvGraphicFramePr>
+              <a:graphicFrameLocks xmlns:a="http://schemas.openxmlformats.org/drawingml/2006/main" noChangeAspect="1"/>
+            </wp:cNvGraphicFramePr>
+            <a:graphic xmlns:a="http://schemas.openxmlformats.org/drawingml/2006/main">
+              <a:graphicData uri="http://schemas.openxmlformats.org/drawingml/2006/picture">
+                <pic:pic xmlns:pic="http://schemas.openxmlformats.org/drawingml/2006/picture">
+                  <pic:nvPicPr>
+                    <pic:cNvPr id="0" name="Picture 1"/>
+                    <pic:cNvPicPr>
+                      <a:picLocks noChangeAspect="1" noChangeArrowheads="1"/>
+                    </pic:cNvPicPr>
+                  </pic:nvPicPr>
+                  <pic:blipFill>
+                    <a:blip r:embed="rId32">
+                      <a:lum bright="-24000"/>
+                      <a:extLst>
+                        <a:ext uri="{28A0092B-C50C-407E-A947-70E740481C1C}">
+                          <a14:useLocalDpi xmlns:a14="http://schemas.microsoft.com/office/drawing/2010/main" val="0"/>
+                        </a:ext>
+                      </a:extLst>
+                    </a:blip>
+                    <a:srcRect/>
+                    <a:stretch>
+                      <a:fillRect/>
+                    </a:stretch>
+                  </pic:blipFill>
+                  <pic:spPr bwMode="auto">
+                    <a:xfrm>
+                      <a:off x="0" y="0"/>
+                      <a:ext cx="1751965" cy="1203325"/>
+                    </a:xfrm>
+                    <a:prstGeom prst="rect">
+                      <a:avLst/>
+                    </a:prstGeom>
+                    <a:noFill/>
+                    <a:ln>
+                      <a:noFill/>
+                    </a:ln>
+                  </pic:spPr>
+                </pic:pic>
+              </a:graphicData>
+            </a:graphic>
+          </wp:inline>
+        </w:drawing>
+      </w:r>
+    </w:p>
+    <w:p>
+      <w:pPr>
+        <w:pStyle w:val="Spacing"/>
+      </w:pPr>
+    </w:p>
+    <w:p>
+      <w:r>
+        <w:t xml:space="preserve">Therefore, the private contents of calls inside a definition are </w:t>
+      </w:r>
+      <w:r>
+        <w:rPr>
+          <w:i/>
+        </w:rPr>
+        <w:t xml:space="preserve">never </w:t>
+      </w:r>
+      <w:r>
+        <w:t>created.</w:t>
+      </w:r>
+    </w:p>
+    <w:p>
+      <w:pPr>
+        <w:pStyle w:val="Spacing"/>
+      </w:pPr>
+    </w:p>
+    <w:p>
+      <w:pPr>
+        <w:ind w:left="852"/>
+      </w:pPr>
+      <w:r>
+        <w:rPr>
+          <w:noProof/>
+        </w:rPr>
+        <w:drawing>
+          <wp:inline distT="0" distB="0" distL="0" distR="0" wp14:anchorId="7B85666A" wp14:editId="47B6F176">
+            <wp:extent cx="1780540" cy="1525905"/>
+            <wp:effectExtent l="0" t="0" r="0" b="0"/>
+            <wp:docPr id="29" name="Picture 29"/>
+            <wp:cNvGraphicFramePr>
+              <a:graphicFrameLocks xmlns:a="http://schemas.openxmlformats.org/drawingml/2006/main" noChangeAspect="1"/>
+            </wp:cNvGraphicFramePr>
+            <a:graphic xmlns:a="http://schemas.openxmlformats.org/drawingml/2006/main">
+              <a:graphicData uri="http://schemas.openxmlformats.org/drawingml/2006/picture">
+                <pic:pic xmlns:pic="http://schemas.openxmlformats.org/drawingml/2006/picture">
+                  <pic:nvPicPr>
+                    <pic:cNvPr id="0" name="Picture 2"/>
+                    <pic:cNvPicPr>
+                      <a:picLocks noChangeAspect="1" noChangeArrowheads="1"/>
+                    </pic:cNvPicPr>
+                  </pic:nvPicPr>
+                  <pic:blipFill>
+                    <a:blip r:embed="rId33">
+                      <a:lum bright="-24000"/>
+                      <a:extLst>
+                        <a:ext uri="{28A0092B-C50C-407E-A947-70E740481C1C}">
+                          <a14:useLocalDpi xmlns:a14="http://schemas.microsoft.com/office/drawing/2010/main" val="0"/>
+                        </a:ext>
+                      </a:extLst>
+                    </a:blip>
+                    <a:srcRect/>
+                    <a:stretch>
+                      <a:fillRect/>
+                    </a:stretch>
+                  </pic:blipFill>
+                  <pic:spPr bwMode="auto">
+                    <a:xfrm>
+                      <a:off x="0" y="0"/>
+                      <a:ext cx="1780540" cy="1525905"/>
+                    </a:xfrm>
+                    <a:prstGeom prst="rect">
+                      <a:avLst/>
+                    </a:prstGeom>
+                    <a:noFill/>
+                    <a:ln>
+                      <a:noFill/>
+                    </a:ln>
+                  </pic:spPr>
+                </pic:pic>
+              </a:graphicData>
+            </a:graphic>
+          </wp:inline>
+        </w:drawing>
+      </w:r>
+    </w:p>
+    <w:p>
+      <w:pPr>
+        <w:pStyle w:val="Spacing"/>
+      </w:pPr>
+    </w:p>
+    <w:p>
+      <w:r>
+        <w:t>A call in a definition never shows the call’s private contents. The call at most shows its parameters, so the public contents of the command call.</w:t>
+      </w:r>
+    </w:p>
+    <w:p>
+      <w:pPr>
+        <w:pStyle w:val="Spacing"/>
+      </w:pPr>
+    </w:p>
+    <w:p>
+      <w:pPr>
+        <w:ind w:left="852"/>
+      </w:pPr>
+      <w:r>
+        <w:rPr>
+          <w:noProof/>
+        </w:rPr>
+        <w:drawing>
+          <wp:inline distT="0" distB="0" distL="0" distR="0" wp14:anchorId="505A0692" wp14:editId="28BAEC8D">
+            <wp:extent cx="1847850" cy="1463040"/>
+            <wp:effectExtent l="0" t="0" r="0" b="0"/>
+            <wp:docPr id="30" name="Picture 30"/>
+            <wp:cNvGraphicFramePr>
+              <a:graphicFrameLocks xmlns:a="http://schemas.openxmlformats.org/drawingml/2006/main" noChangeAspect="1"/>
+            </wp:cNvGraphicFramePr>
+            <a:graphic xmlns:a="http://schemas.openxmlformats.org/drawingml/2006/main">
+              <a:graphicData uri="http://schemas.openxmlformats.org/drawingml/2006/picture">
+                <pic:pic xmlns:pic="http://schemas.openxmlformats.org/drawingml/2006/picture">
+                  <pic:nvPicPr>
+                    <pic:cNvPr id="0" name="Picture 3"/>
+                    <pic:cNvPicPr>
+                      <a:picLocks noChangeAspect="1" noChangeArrowheads="1"/>
+                    </pic:cNvPicPr>
+                  </pic:nvPicPr>
+                  <pic:blipFill>
+                    <a:blip r:embed="rId34">
+                      <a:lum bright="-24000"/>
+                      <a:extLst>
+                        <a:ext uri="{28A0092B-C50C-407E-A947-70E740481C1C}">
+                          <a14:useLocalDpi xmlns:a14="http://schemas.microsoft.com/office/drawing/2010/main" val="0"/>
+                        </a:ext>
+                      </a:extLst>
+                    </a:blip>
+                    <a:srcRect/>
+                    <a:stretch>
+                      <a:fillRect/>
+                    </a:stretch>
+                  </pic:blipFill>
+                  <pic:spPr bwMode="auto">
+                    <a:xfrm>
+                      <a:off x="0" y="0"/>
+                      <a:ext cx="1847850" cy="1463040"/>
+                    </a:xfrm>
+                    <a:prstGeom prst="rect">
+                      <a:avLst/>
+                    </a:prstGeom>
+                    <a:noFill/>
+                    <a:ln>
+                      <a:noFill/>
+                    </a:ln>
+                  </pic:spPr>
+                </pic:pic>
+              </a:graphicData>
+            </a:graphic>
+          </wp:inline>
+        </w:drawing>
+      </w:r>
+    </w:p>
+    <w:p>
+      <w:pPr>
+        <w:pStyle w:val="Spacing"/>
+      </w:pPr>
+    </w:p>
+    <w:p>
+      <w:r>
+        <w:t xml:space="preserve">Only the </w:t>
+      </w:r>
+      <w:r>
+        <w:rPr>
+          <w:i/>
+        </w:rPr>
+        <w:t xml:space="preserve">definition </w:t>
+      </w:r>
+      <w:r>
+        <w:t>of the called command will show private contents.</w:t>
+      </w:r>
+    </w:p>
+    <w:p>
+      <w:pPr>
+        <w:pStyle w:val="Spacing"/>
+      </w:pPr>
+    </w:p>
+    <w:p>
+      <w:pPr>
+        <w:ind w:left="852"/>
+      </w:pPr>
+      <w:r>
+        <w:rPr>
+          <w:noProof/>
+        </w:rPr>
+        <w:drawing>
+          <wp:inline distT="0" distB="0" distL="0" distR="0" wp14:anchorId="2611AB13" wp14:editId="0EDCC72E">
+            <wp:extent cx="1857375" cy="1318895"/>
+            <wp:effectExtent l="0" t="0" r="0" b="0"/>
+            <wp:docPr id="31" name="Picture 31"/>
+            <wp:cNvGraphicFramePr>
+              <a:graphicFrameLocks xmlns:a="http://schemas.openxmlformats.org/drawingml/2006/main" noChangeAspect="1"/>
+            </wp:cNvGraphicFramePr>
+            <a:graphic xmlns:a="http://schemas.openxmlformats.org/drawingml/2006/main">
+              <a:graphicData uri="http://schemas.openxmlformats.org/drawingml/2006/picture">
+                <pic:pic xmlns:pic="http://schemas.openxmlformats.org/drawingml/2006/picture">
+                  <pic:nvPicPr>
+                    <pic:cNvPr id="0" name="Picture 4"/>
+                    <pic:cNvPicPr>
+                      <a:picLocks noChangeAspect="1" noChangeArrowheads="1"/>
+                    </pic:cNvPicPr>
+                  </pic:nvPicPr>
+                  <pic:blipFill>
+                    <a:blip r:embed="rId35">
+                      <a:lum bright="-24000"/>
+                      <a:extLst>
+                        <a:ext uri="{28A0092B-C50C-407E-A947-70E740481C1C}">
+                          <a14:useLocalDpi xmlns:a14="http://schemas.microsoft.com/office/drawing/2010/main" val="0"/>
+                        </a:ext>
+                      </a:extLst>
+                    </a:blip>
+                    <a:srcRect/>
+                    <a:stretch>
+                      <a:fillRect/>
+                    </a:stretch>
+                  </pic:blipFill>
+                  <pic:spPr bwMode="auto">
+                    <a:xfrm>
+                      <a:off x="0" y="0"/>
+                      <a:ext cx="1857375" cy="1318895"/>
+                    </a:xfrm>
+                    <a:prstGeom prst="rect">
+                      <a:avLst/>
+                    </a:prstGeom>
+                    <a:noFill/>
+                    <a:ln>
+                      <a:noFill/>
+                    </a:ln>
+                  </pic:spPr>
+                </pic:pic>
+              </a:graphicData>
+            </a:graphic>
+          </wp:inline>
+        </w:drawing>
+      </w:r>
+    </w:p>
+    <w:p>
+      <w:pPr>
+        <w:pStyle w:val="Spacing"/>
+      </w:pPr>
+    </w:p>
+    <w:p>
+      <w:r>
+        <w:t>So you have to hop to the definition of a call to see the private contents of the command.</w:t>
+      </w:r>
+    </w:p>
+    <w:p>
+      <w:pPr>
+        <w:pStyle w:val="Spacing"/>
+      </w:pPr>
+    </w:p>
+    <w:p>
+      <w:r>
+        <w:t>Not creating a call’s private contents before it even runs, takes away discussion about when to display and when not to display a command’s private contents.</w:t>
+      </w:r>
+    </w:p>
+    <w:p>
+      <w:pPr>
+        <w:pStyle w:val="Spacing"/>
+      </w:pPr>
+    </w:p>
+    <w:p>
+      <w:r>
+        <w:t>Bear in mind, that when an executable object does not redirect its definition, it has to define its own private contents, because nothing else defines its private contents but he himself.</w:t>
+      </w:r>
+    </w:p>
+    <w:p>
+      <w:pPr>
+        <w:pStyle w:val="Spacing"/>
+      </w:pPr>
+    </w:p>
+    <w:p>
+      <w:pPr>
+        <w:ind w:left="852"/>
+      </w:pPr>
+      <w:r>
+        <w:rPr>
+          <w:noProof/>
+        </w:rPr>
+        <w:drawing>
+          <wp:inline distT="0" distB="0" distL="0" distR="0" wp14:anchorId="46D1E9EE" wp14:editId="7E082E77">
+            <wp:extent cx="1222375" cy="1198245"/>
+            <wp:effectExtent l="0" t="0" r="0" b="0"/>
+            <wp:docPr id="32" name="Picture 32"/>
+            <wp:cNvGraphicFramePr>
+              <a:graphicFrameLocks xmlns:a="http://schemas.openxmlformats.org/drawingml/2006/main" noChangeAspect="1"/>
+            </wp:cNvGraphicFramePr>
+            <a:graphic xmlns:a="http://schemas.openxmlformats.org/drawingml/2006/main">
+              <a:graphicData uri="http://schemas.openxmlformats.org/drawingml/2006/picture">
+                <pic:pic xmlns:pic="http://schemas.openxmlformats.org/drawingml/2006/picture">
+                  <pic:nvPicPr>
+                    <pic:cNvPr id="0" name="Picture 5"/>
+                    <pic:cNvPicPr>
+                      <a:picLocks noChangeAspect="1" noChangeArrowheads="1"/>
+                    </pic:cNvPicPr>
+                  </pic:nvPicPr>
+                  <pic:blipFill>
+                    <a:blip r:embed="rId36" cstate="print">
+                      <a:lum bright="-24000"/>
+                      <a:extLst>
+                        <a:ext uri="{28A0092B-C50C-407E-A947-70E740481C1C}">
+                          <a14:useLocalDpi xmlns:a14="http://schemas.microsoft.com/office/drawing/2010/main" val="0"/>
+                        </a:ext>
+                      </a:extLst>
+                    </a:blip>
+                    <a:srcRect/>
+                    <a:stretch>
+                      <a:fillRect/>
+                    </a:stretch>
+                  </pic:blipFill>
+                  <pic:spPr bwMode="auto">
+                    <a:xfrm>
+                      <a:off x="0" y="0"/>
+                      <a:ext cx="1222375" cy="1198245"/>
+                    </a:xfrm>
+                    <a:prstGeom prst="rect">
+                      <a:avLst/>
+                    </a:prstGeom>
+                    <a:noFill/>
+                    <a:ln>
+                      <a:noFill/>
+                    </a:ln>
+                  </pic:spPr>
+                </pic:pic>
+              </a:graphicData>
+            </a:graphic>
+          </wp:inline>
+        </w:drawing>
+      </w:r>
+    </w:p>
+    <w:p>
+      <w:pPr>
+        <w:pStyle w:val="Spacing"/>
+      </w:pPr>
+    </w:p>
+    <w:p>
+      <w:r>
+        <w:t xml:space="preserve">But </w:t>
+      </w:r>
+      <w:r>
+        <w:rPr>
+          <w:i/>
+        </w:rPr>
+        <w:t xml:space="preserve">calls inside </w:t>
+      </w:r>
+      <w:r>
+        <w:t xml:space="preserve">such a definition, only have their </w:t>
+      </w:r>
+      <w:r>
+        <w:rPr>
+          <w:i/>
+        </w:rPr>
+        <w:t>public</w:t>
+      </w:r>
+      <w:r>
+        <w:t xml:space="preserve"> contents are created again.</w:t>
+      </w:r>
+    </w:p>
+    <w:p>
+      <w:pPr>
+        <w:pStyle w:val="Spacing"/>
+      </w:pPr>
+    </w:p>
+    <w:p>
+      <w:pPr>
+        <w:ind w:left="852"/>
+        <w:rPr>
+          <w:i/>
+          <w:color w:val="999999"/>
+          <w:sz w:val="16"/>
+        </w:rPr>
+      </w:pPr>
+      <w:r>
+        <w:rPr>
+          <w:noProof/>
+        </w:rPr>
+        <w:drawing>
+          <wp:inline distT="0" distB="0" distL="0" distR="0" wp14:anchorId="1AEB97B9" wp14:editId="5B285DDC">
+            <wp:extent cx="2545715" cy="1694180"/>
+            <wp:effectExtent l="0" t="0" r="0" b="0"/>
+            <wp:docPr id="33" name="Picture 33"/>
+            <wp:cNvGraphicFramePr>
+              <a:graphicFrameLocks xmlns:a="http://schemas.openxmlformats.org/drawingml/2006/main" noChangeAspect="1"/>
+            </wp:cNvGraphicFramePr>
+            <a:graphic xmlns:a="http://schemas.openxmlformats.org/drawingml/2006/main">
+              <a:graphicData uri="http://schemas.openxmlformats.org/drawingml/2006/picture">
+                <pic:pic xmlns:pic="http://schemas.openxmlformats.org/drawingml/2006/picture">
+                  <pic:nvPicPr>
+                    <pic:cNvPr id="0" name="Picture 6"/>
+                    <pic:cNvPicPr>
+                      <a:picLocks noChangeAspect="1" noChangeArrowheads="1"/>
+                    </pic:cNvPicPr>
+                  </pic:nvPicPr>
+                  <pic:blipFill>
+                    <a:blip r:embed="rId37" cstate="print">
+                      <a:lum bright="-24000"/>
+                      <a:extLst>
+                        <a:ext uri="{28A0092B-C50C-407E-A947-70E740481C1C}">
+                          <a14:useLocalDpi xmlns:a14="http://schemas.microsoft.com/office/drawing/2010/main" val="0"/>
+                        </a:ext>
+                      </a:extLst>
+                    </a:blip>
+                    <a:srcRect/>
+                    <a:stretch>
+                      <a:fillRect/>
+                    </a:stretch>
+                  </pic:blipFill>
+                  <pic:spPr bwMode="auto">
+                    <a:xfrm>
+                      <a:off x="0" y="0"/>
+                      <a:ext cx="2545715" cy="1694180"/>
+                    </a:xfrm>
+                    <a:prstGeom prst="rect">
+                      <a:avLst/>
+                    </a:prstGeom>
+                    <a:noFill/>
+                    <a:ln>
+                      <a:noFill/>
+                    </a:ln>
+                  </pic:spPr>
+                </pic:pic>
+              </a:graphicData>
+            </a:graphic>
+          </wp:inline>
+        </w:drawing>
+      </w:r>
+    </w:p>
+    <w:p>
+      <w:pPr>
+        <w:pStyle w:val="Heading3"/>
+      </w:pPr>
+      <w:r>
+        <w:t>A Call in a Call Shows Privates When Running</w:t>
+      </w:r>
+    </w:p>
+    <w:p>
+      <w:r>
+        <w:t>A call inside another call only contains its private content when it is actually running. If a call is not running, then you would have to hop to the definition of a call to see the private contents of the command.</w:t>
+      </w:r>
+    </w:p>
+    <w:p>
+      <w:pPr>
+        <w:pStyle w:val="Spacing"/>
+      </w:pPr>
+    </w:p>
+    <w:p>
+      <w:r>
+        <w:t>Not creating a call’s private contents before it even runs, takes away discussion about when to display and when not to display a command’s private contents.</w:t>
+      </w:r>
+    </w:p>
+    <w:p>
+      <w:pPr>
+        <w:pStyle w:val="Heading4"/>
+      </w:pPr>
+      <w:r>
+        <w:t>In a Diagram</w:t>
+      </w:r>
+    </w:p>
+    <w:p>
+      <w:r>
+        <w:t xml:space="preserve">A call inside another call only contains its private content when it is actually running. </w:t>
+      </w:r>
+    </w:p>
+    <w:p>
+      <w:pPr>
+        <w:pStyle w:val="Spacing"/>
+      </w:pPr>
+    </w:p>
+    <w:p>
+      <w:r>
+        <w:t>If a call is not running:</w:t>
+      </w:r>
+    </w:p>
+    <w:p>
+      <w:pPr>
+        <w:pStyle w:val="Spacing"/>
+      </w:pPr>
+    </w:p>
+    <w:p>
+      <w:pPr>
+        <w:ind w:left="852"/>
+      </w:pPr>
+      <w:r>
+        <w:rPr>
+          <w:noProof/>
+        </w:rPr>
+        <w:drawing>
+          <wp:inline distT="0" distB="0" distL="0" distR="0" wp14:anchorId="2A667C59" wp14:editId="38BD2F82">
+            <wp:extent cx="1718310" cy="1983105"/>
+            <wp:effectExtent l="0" t="0" r="0" b="0"/>
+            <wp:docPr id="34" name="Picture 34"/>
+            <wp:cNvGraphicFramePr>
+              <a:graphicFrameLocks xmlns:a="http://schemas.openxmlformats.org/drawingml/2006/main" noChangeAspect="1"/>
+            </wp:cNvGraphicFramePr>
+            <a:graphic xmlns:a="http://schemas.openxmlformats.org/drawingml/2006/main">
+              <a:graphicData uri="http://schemas.openxmlformats.org/drawingml/2006/picture">
+                <pic:pic xmlns:pic="http://schemas.openxmlformats.org/drawingml/2006/picture">
+                  <pic:nvPicPr>
+                    <pic:cNvPr id="0" name="Picture 1"/>
+                    <pic:cNvPicPr>
+                      <a:picLocks noChangeAspect="1" noChangeArrowheads="1"/>
+                    </pic:cNvPicPr>
+                  </pic:nvPicPr>
+                  <pic:blipFill>
+                    <a:blip r:embed="rId38">
+                      <a:lum bright="-24000"/>
+                      <a:extLst>
+                        <a:ext uri="{28A0092B-C50C-407E-A947-70E740481C1C}">
+                          <a14:useLocalDpi xmlns:a14="http://schemas.microsoft.com/office/drawing/2010/main" val="0"/>
+                        </a:ext>
+                      </a:extLst>
+                    </a:blip>
+                    <a:srcRect/>
+                    <a:stretch>
+                      <a:fillRect/>
+                    </a:stretch>
+                  </pic:blipFill>
+                  <pic:spPr bwMode="auto">
+                    <a:xfrm>
+                      <a:off x="0" y="0"/>
+                      <a:ext cx="1718310" cy="1983105"/>
+                    </a:xfrm>
+                    <a:prstGeom prst="rect">
+                      <a:avLst/>
+                    </a:prstGeom>
+                    <a:noFill/>
+                    <a:ln>
+                      <a:noFill/>
+                    </a:ln>
+                  </pic:spPr>
+                </pic:pic>
+              </a:graphicData>
+            </a:graphic>
+          </wp:inline>
+        </w:drawing>
+      </w:r>
+    </w:p>
+    <w:p>
+      <w:pPr>
+        <w:pStyle w:val="Spacing"/>
+      </w:pPr>
+    </w:p>
+    <w:p>
+      <w:r>
+        <w:t>Then you would have to hop to the definition of a call to see the private contents of the command.</w:t>
+      </w:r>
+    </w:p>
+    <w:p>
+      <w:pPr>
+        <w:pStyle w:val="Spacing"/>
+      </w:pPr>
+    </w:p>
+    <w:p>
+      <w:r>
+        <w:t>When a call is running, you do see its private contents:</w:t>
+      </w:r>
+    </w:p>
+    <w:p>
+      <w:pPr>
+        <w:pStyle w:val="Spacing"/>
+      </w:pPr>
+    </w:p>
+    <w:p>
+      <w:pPr>
+        <w:ind w:left="852"/>
+      </w:pPr>
+      <w:r>
+        <w:rPr>
+          <w:noProof/>
+        </w:rPr>
+        <w:drawing>
+          <wp:inline distT="0" distB="0" distL="0" distR="0" wp14:anchorId="4CD46B83" wp14:editId="0C2D5FE7">
+            <wp:extent cx="1477645" cy="2026285"/>
+            <wp:effectExtent l="0" t="0" r="0" b="0"/>
+            <wp:docPr id="35" name="Picture 35"/>
+            <wp:cNvGraphicFramePr>
+              <a:graphicFrameLocks xmlns:a="http://schemas.openxmlformats.org/drawingml/2006/main" noChangeAspect="1"/>
+            </wp:cNvGraphicFramePr>
+            <a:graphic xmlns:a="http://schemas.openxmlformats.org/drawingml/2006/main">
+              <a:graphicData uri="http://schemas.openxmlformats.org/drawingml/2006/picture">
+                <pic:pic xmlns:pic="http://schemas.openxmlformats.org/drawingml/2006/picture">
+                  <pic:nvPicPr>
+                    <pic:cNvPr id="0" name="Picture 2"/>
+                    <pic:cNvPicPr>
+                      <a:picLocks noChangeAspect="1" noChangeArrowheads="1"/>
+                    </pic:cNvPicPr>
+                  </pic:nvPicPr>
+                  <pic:blipFill>
+                    <a:blip r:embed="rId39">
+                      <a:lum bright="-24000"/>
+                      <a:extLst>
+                        <a:ext uri="{28A0092B-C50C-407E-A947-70E740481C1C}">
+                          <a14:useLocalDpi xmlns:a14="http://schemas.microsoft.com/office/drawing/2010/main" val="0"/>
+                        </a:ext>
+                      </a:extLst>
+                    </a:blip>
+                    <a:srcRect/>
+                    <a:stretch>
+                      <a:fillRect/>
+                    </a:stretch>
+                  </pic:blipFill>
+                  <pic:spPr bwMode="auto">
+                    <a:xfrm>
+                      <a:off x="0" y="0"/>
+                      <a:ext cx="1477645" cy="2026285"/>
+                    </a:xfrm>
+                    <a:prstGeom prst="rect">
+                      <a:avLst/>
+                    </a:prstGeom>
+                    <a:noFill/>
+                    <a:ln>
+                      <a:noFill/>
+                    </a:ln>
+                  </pic:spPr>
+                </pic:pic>
+              </a:graphicData>
+            </a:graphic>
+          </wp:inline>
+        </w:drawing>
+      </w:r>
+    </w:p>
+    <w:p>
+      <w:pPr>
+        <w:pStyle w:val="Spacing"/>
+      </w:pPr>
+    </w:p>
+    <w:p>
+      <w:r>
+        <w:t>Not creating a call’s private contents before it even runs, takes away discussion about when to display and when not to display a command’s private contents.</w:t>
+      </w:r>
+    </w:p>
+    <w:p>
+      <w:pPr>
+        <w:pStyle w:val="Heading3"/>
+      </w:pPr>
+      <w:r>
+        <w:t>Active Command in Inactive Command</w:t>
+      </w:r>
+    </w:p>
+    <w:p>
+      <w:r>
+        <w:t>A clause in a clause only ever runs when its top parent command is an active command</w:t>
+      </w:r>
+      <w:r>
+        <w:t xml:space="preserve"> object</w:t>
+      </w:r>
+      <w:r>
+        <w:t xml:space="preserve">. If the top parent command is an inactive command </w:t>
+      </w:r>
+      <w:r>
+        <w:t>object</w:t>
+      </w:r>
+      <w:r>
+        <w:t xml:space="preserve">, for instance a command definition, then even an </w:t>
+      </w:r>
+      <w:r>
+        <w:rPr>
+          <w:i/>
+        </w:rPr>
+        <w:t xml:space="preserve">active </w:t>
+      </w:r>
+      <w:r>
+        <w:t>clause in it is dormant.</w:t>
+      </w:r>
+    </w:p>
+    <w:p>
+      <w:pPr>
+        <w:pStyle w:val="Spacing"/>
+      </w:pPr>
+    </w:p>
+    <w:p>
+      <w:r>
+        <w:t>An executable command inside a command definition can not be run, because its parent is dormant, and an executable sub-command can not be referenced from elsewhere either.</w:t>
+      </w:r>
+    </w:p>
+    <w:p>
+      <w:pPr>
+        <w:pStyle w:val="Heading4"/>
+      </w:pPr>
+      <w:r>
+        <w:t>In a Diagram</w:t>
+      </w:r>
+    </w:p>
+    <w:p>
+      <w:r>
+        <w:t>A clause in a clause only ever runs when its top parent command is an active command</w:t>
+      </w:r>
+      <w:r>
+        <w:t xml:space="preserve"> object</w:t>
+      </w:r>
+      <w:r>
+        <w:t xml:space="preserve">. If the top parent command is an inactive command </w:t>
+      </w:r>
+      <w:r>
+        <w:t>object</w:t>
+      </w:r>
+      <w:r>
+        <w:t xml:space="preserve">, for instance a command definition, then even an </w:t>
+      </w:r>
+      <w:r>
+        <w:rPr>
+          <w:i/>
+        </w:rPr>
+        <w:t xml:space="preserve">active </w:t>
+      </w:r>
+      <w:r>
+        <w:t>clause in it is dormant.</w:t>
+      </w:r>
+    </w:p>
+    <w:p>
+      <w:pPr>
+        <w:pStyle w:val="Spacing"/>
+      </w:pPr>
+    </w:p>
+    <w:p>
+      <w:pPr>
+        <w:ind w:left="852"/>
+      </w:pPr>
+      <w:r>
+        <w:rPr>
+          <w:noProof/>
+        </w:rPr>
+        <w:drawing>
+          <wp:inline distT="0" distB="0" distL="0" distR="0" wp14:anchorId="0B0BF06F" wp14:editId="641379BC">
+            <wp:extent cx="2271395" cy="1160145"/>
+            <wp:effectExtent l="0" t="0" r="0" b="0"/>
+            <wp:docPr id="36" name="Picture 36"/>
+            <wp:cNvGraphicFramePr>
+              <a:graphicFrameLocks xmlns:a="http://schemas.openxmlformats.org/drawingml/2006/main" noChangeAspect="1"/>
+            </wp:cNvGraphicFramePr>
+            <a:graphic xmlns:a="http://schemas.openxmlformats.org/drawingml/2006/main">
+              <a:graphicData uri="http://schemas.openxmlformats.org/drawingml/2006/picture">
+                <pic:pic xmlns:pic="http://schemas.openxmlformats.org/drawingml/2006/picture">
+                  <pic:nvPicPr>
+                    <pic:cNvPr id="0" name="Picture 1"/>
+                    <pic:cNvPicPr>
+                      <a:picLocks noChangeAspect="1" noChangeArrowheads="1"/>
+                    </pic:cNvPicPr>
+                  </pic:nvPicPr>
+                  <pic:blipFill>
+                    <a:blip r:embed="rId40" cstate="print">
+                      <a:lum bright="-30000"/>
+                      <a:extLst>
+                        <a:ext uri="{28A0092B-C50C-407E-A947-70E740481C1C}">
+                          <a14:useLocalDpi xmlns:a14="http://schemas.microsoft.com/office/drawing/2010/main" val="0"/>
+                        </a:ext>
+                      </a:extLst>
+                    </a:blip>
+                    <a:srcRect/>
+                    <a:stretch>
+                      <a:fillRect/>
+                    </a:stretch>
+                  </pic:blipFill>
+                  <pic:spPr bwMode="auto">
+                    <a:xfrm>
+                      <a:off x="0" y="0"/>
+                      <a:ext cx="2271395" cy="1160145"/>
+                    </a:xfrm>
+                    <a:prstGeom prst="rect">
+                      <a:avLst/>
+                    </a:prstGeom>
+                    <a:noFill/>
+                    <a:ln>
+                      <a:noFill/>
+                    </a:ln>
+                  </pic:spPr>
+                </pic:pic>
+              </a:graphicData>
+            </a:graphic>
+          </wp:inline>
+        </w:drawing>
+      </w:r>
+    </w:p>
+    <w:p>
+      <w:pPr>
+        <w:pStyle w:val="Spacing"/>
+      </w:pPr>
+    </w:p>
+    <w:p>
+      <w:r>
+        <w:t xml:space="preserve">The clause will only ever run in a </w:t>
+      </w:r>
+      <w:r>
+        <w:rPr>
+          <w:i/>
+        </w:rPr>
+        <w:t>call</w:t>
+      </w:r>
+      <w:r>
+        <w:t xml:space="preserve"> to the definition, but then it is a copy of the definition’s clause:</w:t>
+      </w:r>
+    </w:p>
+    <w:p>
+      <w:pPr>
+        <w:pStyle w:val="Spacing"/>
+      </w:pPr>
+    </w:p>
+    <w:p>
+      <w:pPr>
+        <w:ind w:left="852"/>
+      </w:pPr>
+      <w:r>
+        <w:rPr>
+          <w:noProof/>
+        </w:rPr>
+        <w:drawing>
+          <wp:inline distT="0" distB="0" distL="0" distR="0" wp14:anchorId="5A320FF7" wp14:editId="4D9B5B6F">
+            <wp:extent cx="2969260" cy="1785620"/>
+            <wp:effectExtent l="0" t="0" r="0" b="0"/>
+            <wp:docPr id="37" name="Picture 37"/>
+            <wp:cNvGraphicFramePr>
+              <a:graphicFrameLocks xmlns:a="http://schemas.openxmlformats.org/drawingml/2006/main" noChangeAspect="1"/>
+            </wp:cNvGraphicFramePr>
+            <a:graphic xmlns:a="http://schemas.openxmlformats.org/drawingml/2006/main">
+              <a:graphicData uri="http://schemas.openxmlformats.org/drawingml/2006/picture">
+                <pic:pic xmlns:pic="http://schemas.openxmlformats.org/drawingml/2006/picture">
+                  <pic:nvPicPr>
+                    <pic:cNvPr id="0" name="Picture 2"/>
+                    <pic:cNvPicPr>
+                      <a:picLocks noChangeAspect="1" noChangeArrowheads="1"/>
+                    </pic:cNvPicPr>
+                  </pic:nvPicPr>
+                  <pic:blipFill>
+                    <a:blip r:embed="rId41">
+                      <a:lum bright="-24000"/>
+                      <a:extLst>
+                        <a:ext uri="{28A0092B-C50C-407E-A947-70E740481C1C}">
+                          <a14:useLocalDpi xmlns:a14="http://schemas.microsoft.com/office/drawing/2010/main" val="0"/>
+                        </a:ext>
+                      </a:extLst>
+                    </a:blip>
+                    <a:srcRect/>
+                    <a:stretch>
+                      <a:fillRect/>
+                    </a:stretch>
+                  </pic:blipFill>
+                  <pic:spPr bwMode="auto">
+                    <a:xfrm>
+                      <a:off x="0" y="0"/>
+                      <a:ext cx="2969260" cy="1785620"/>
+                    </a:xfrm>
+                    <a:prstGeom prst="rect">
+                      <a:avLst/>
+                    </a:prstGeom>
+                    <a:noFill/>
+                    <a:ln>
+                      <a:noFill/>
+                    </a:ln>
+                  </pic:spPr>
+                </pic:pic>
+              </a:graphicData>
+            </a:graphic>
+          </wp:inline>
+        </w:drawing>
+      </w:r>
+    </w:p>
+    <w:p>
+      <w:pPr>
+        <w:pStyle w:val="Spacing"/>
+      </w:pPr>
+    </w:p>
+    <w:p>
+      <w:pPr>
+        <w:rPr>
+          <w:i/>
+        </w:rPr>
+      </w:pPr>
+      <w:r>
+        <w:t>An executable command inside a command definition can not be run, because its parent is dormant, and an executable sub-command can not be referenced from elsewhere either.</w:t>
+      </w:r>
+    </w:p>
     <w:sectPr>
       <w:pgSz w:w="12240" w:h="15840"/>
       <w:pgMar w:top="1440" w:right="1800" w:bottom="1440" w:left="1800" w:header="720" w:footer="720" w:gutter="0"/>
@@ -3285,15 +5616,16 @@
     <w:basedOn w:val="Normal"/>
     <w:next w:val="Normal"/>
     <w:qFormat/>
-    <w:rsid w:val="004348B0"/>
+    <w:rsid w:val="00E51C78"/>
     <w:pPr>
       <w:keepNext/>
       <w:spacing w:before="120" w:after="120"/>
       <w:outlineLvl w:val="3"/>
     </w:pPr>
     <w:rPr>
-      <w:b/>
       <w:bCs/>
+      <w:i/>
+      <w:sz w:val="22"/>
       <w:szCs w:val="28"/>
     </w:rPr>
   </w:style>

</xml_diff>